<commit_message>
Project overview doc update. Created Basic file structure in Eclipse.
</commit_message>
<xml_diff>
--- a/Project Overview - Course2_EndProject_SamerSharma.docx
+++ b/Project Overview - Course2_EndProject_SamerSharma.docx
@@ -5,6 +5,10 @@
     <w:p>
       <w:pPr>
         <w:pStyle w:val="Heading1"/>
+        <w:numPr>
+          <w:ilvl w:val="0"/>
+          <w:numId w:val="1"/>
+        </w:numPr>
         <w:bidi w:val="0"/>
         <w:spacing w:before="240" w:after="120"/>
         <w:ind w:hanging="0" w:start="0"/>
@@ -14,6 +18,281 @@
       <w:r>
         <w:rPr/>
         <w:t>Project Overview</w:t>
+      </w:r>
+    </w:p>
+    <w:tbl>
+      <w:tblPr>
+        <w:tblW w:w="5000" w:type="pct"/>
+        <w:jc w:val="start"/>
+        <w:tblInd w:w="0" w:type="dxa"/>
+        <w:tblLayout w:type="fixed"/>
+        <w:tblCellMar>
+          <w:top w:w="0" w:type="dxa"/>
+          <w:start w:w="0" w:type="dxa"/>
+          <w:bottom w:w="0" w:type="dxa"/>
+          <w:end w:w="0" w:type="dxa"/>
+        </w:tblCellMar>
+      </w:tblPr>
+      <w:tblGrid>
+        <w:gridCol w:w="1445"/>
+        <w:gridCol w:w="8527"/>
+      </w:tblGrid>
+      <w:tr>
+        <w:trPr/>
+        <w:tc>
+          <w:tcPr>
+            <w:tcW w:w="1445" w:type="dxa"/>
+            <w:tcBorders/>
+          </w:tcPr>
+          <w:p>
+            <w:pPr>
+              <w:pStyle w:val="TableContents"/>
+              <w:rPr/>
+            </w:pPr>
+            <w:r>
+              <w:rPr/>
+              <w:t>Git Repo</w:t>
+            </w:r>
+          </w:p>
+        </w:tc>
+        <w:tc>
+          <w:tcPr>
+            <w:tcW w:w="8527" w:type="dxa"/>
+            <w:tcBorders/>
+          </w:tcPr>
+          <w:p>
+            <w:pPr>
+              <w:pStyle w:val="TableContents"/>
+              <w:rPr/>
+            </w:pPr>
+            <w:r>
+              <w:rPr/>
+              <w:t>https://github.com/sameshar/CalTech_Course2_EndProject_SamerSharma.git</w:t>
+            </w:r>
+          </w:p>
+        </w:tc>
+      </w:tr>
+      <w:tr>
+        <w:trPr/>
+        <w:tc>
+          <w:tcPr>
+            <w:tcW w:w="1445" w:type="dxa"/>
+            <w:tcBorders/>
+          </w:tcPr>
+          <w:p>
+            <w:pPr>
+              <w:pStyle w:val="TableContents"/>
+              <w:rPr/>
+            </w:pPr>
+            <w:r>
+              <w:rPr/>
+            </w:r>
+          </w:p>
+        </w:tc>
+        <w:tc>
+          <w:tcPr>
+            <w:tcW w:w="8527" w:type="dxa"/>
+            <w:tcBorders/>
+          </w:tcPr>
+          <w:p>
+            <w:pPr>
+              <w:pStyle w:val="TableContents"/>
+              <w:rPr/>
+            </w:pPr>
+            <w:r>
+              <w:rPr/>
+            </w:r>
+          </w:p>
+        </w:tc>
+      </w:tr>
+    </w:tbl>
+    <w:p>
+      <w:pPr>
+        <w:pStyle w:val="BodyText"/>
+        <w:bidi w:val="0"/>
+        <w:spacing w:before="240" w:after="120"/>
+        <w:ind w:hanging="0" w:start="0"/>
+        <w:jc w:val="start"/>
+        <w:rPr>
+          <w:b/>
+          <w:bCs/>
+        </w:rPr>
+      </w:pPr>
+      <w:r>
+        <w:rPr>
+          <w:b/>
+          <w:bCs/>
+        </w:rPr>
+        <w:t>Database details:</w:t>
+      </w:r>
+    </w:p>
+    <w:tbl>
+      <w:tblPr>
+        <w:tblW w:w="5000" w:type="pct"/>
+        <w:jc w:val="start"/>
+        <w:tblInd w:w="0" w:type="dxa"/>
+        <w:tblLayout w:type="fixed"/>
+        <w:tblCellMar>
+          <w:top w:w="0" w:type="dxa"/>
+          <w:start w:w="0" w:type="dxa"/>
+          <w:bottom w:w="0" w:type="dxa"/>
+          <w:end w:w="0" w:type="dxa"/>
+        </w:tblCellMar>
+      </w:tblPr>
+      <w:tblGrid>
+        <w:gridCol w:w="4986"/>
+        <w:gridCol w:w="4986"/>
+      </w:tblGrid>
+      <w:tr>
+        <w:trPr/>
+        <w:tc>
+          <w:tcPr>
+            <w:tcW w:w="4986" w:type="dxa"/>
+            <w:tcBorders/>
+          </w:tcPr>
+          <w:p>
+            <w:pPr>
+              <w:pStyle w:val="TableContents"/>
+              <w:rPr/>
+            </w:pPr>
+            <w:r>
+              <w:rPr/>
+              <w:t>Database Name</w:t>
+            </w:r>
+          </w:p>
+        </w:tc>
+        <w:tc>
+          <w:tcPr>
+            <w:tcW w:w="4986" w:type="dxa"/>
+            <w:tcBorders/>
+          </w:tcPr>
+          <w:p>
+            <w:pPr>
+              <w:pStyle w:val="TableContents"/>
+              <w:rPr/>
+            </w:pPr>
+            <w:r>
+              <w:rPr/>
+              <w:t>Zumba</w:t>
+            </w:r>
+          </w:p>
+        </w:tc>
+      </w:tr>
+      <w:tr>
+        <w:trPr/>
+        <w:tc>
+          <w:tcPr>
+            <w:tcW w:w="4986" w:type="dxa"/>
+            <w:tcBorders/>
+          </w:tcPr>
+          <w:p>
+            <w:pPr>
+              <w:pStyle w:val="TableContents"/>
+              <w:rPr/>
+            </w:pPr>
+            <w:r>
+              <w:rPr/>
+              <w:t>Table # 1</w:t>
+            </w:r>
+          </w:p>
+        </w:tc>
+        <w:tc>
+          <w:tcPr>
+            <w:tcW w:w="4986" w:type="dxa"/>
+            <w:tcBorders/>
+          </w:tcPr>
+          <w:p>
+            <w:pPr>
+              <w:pStyle w:val="TableContents"/>
+              <w:rPr/>
+            </w:pPr>
+            <w:r>
+              <w:rPr/>
+              <w:t>Participants</w:t>
+            </w:r>
+          </w:p>
+        </w:tc>
+      </w:tr>
+      <w:tr>
+        <w:trPr/>
+        <w:tc>
+          <w:tcPr>
+            <w:tcW w:w="4986" w:type="dxa"/>
+            <w:tcBorders/>
+          </w:tcPr>
+          <w:p>
+            <w:pPr>
+              <w:pStyle w:val="TableContents"/>
+              <w:rPr/>
+            </w:pPr>
+            <w:r>
+              <w:rPr/>
+              <w:t>Table # 2</w:t>
+            </w:r>
+          </w:p>
+        </w:tc>
+        <w:tc>
+          <w:tcPr>
+            <w:tcW w:w="4986" w:type="dxa"/>
+            <w:tcBorders/>
+          </w:tcPr>
+          <w:p>
+            <w:pPr>
+              <w:pStyle w:val="TableContents"/>
+              <w:rPr/>
+            </w:pPr>
+            <w:r>
+              <w:rPr/>
+              <w:t>Batch</w:t>
+            </w:r>
+          </w:p>
+        </w:tc>
+      </w:tr>
+      <w:tr>
+        <w:trPr/>
+        <w:tc>
+          <w:tcPr>
+            <w:tcW w:w="4986" w:type="dxa"/>
+            <w:tcBorders/>
+          </w:tcPr>
+          <w:p>
+            <w:pPr>
+              <w:pStyle w:val="TableContents"/>
+              <w:rPr/>
+            </w:pPr>
+            <w:r>
+              <w:rPr/>
+            </w:r>
+          </w:p>
+        </w:tc>
+        <w:tc>
+          <w:tcPr>
+            <w:tcW w:w="4986" w:type="dxa"/>
+            <w:tcBorders/>
+          </w:tcPr>
+          <w:p>
+            <w:pPr>
+              <w:pStyle w:val="TableContents"/>
+              <w:rPr/>
+            </w:pPr>
+            <w:r>
+              <w:rPr/>
+            </w:r>
+          </w:p>
+        </w:tc>
+      </w:tr>
+    </w:tbl>
+    <w:p>
+      <w:pPr>
+        <w:pStyle w:val="BodyText"/>
+        <w:bidi w:val="0"/>
+        <w:spacing w:before="240" w:after="120"/>
+        <w:ind w:hanging="0" w:start="0"/>
+        <w:jc w:val="start"/>
+        <w:rPr/>
+      </w:pPr>
+      <w:r>
+        <w:rPr/>
       </w:r>
     </w:p>
     <w:sectPr>
@@ -23,6 +302,7 @@
       <w:pgNumType w:fmt="decimal"/>
       <w:formProt w:val="false"/>
       <w:textDirection w:val="lrTb"/>
+      <w:docGrid w:type="default" w:linePitch="100" w:charSpace="0"/>
     </w:sectPr>
   </w:body>
 </w:document>
@@ -33,7 +313,134 @@
   <w:abstractNum w:abstractNumId="1">
     <w:lvl w:ilvl="0">
       <w:start w:val="1"/>
-      <w:pStyle w:val="Heading1"/>
+      <w:numFmt w:val="none"/>
+      <w:suff w:val="nothing"/>
+      <w:lvlText w:val=""/>
+      <w:lvlJc w:val="start"/>
+      <w:pPr>
+        <w:tabs>
+          <w:tab w:val="num" w:pos="0"/>
+        </w:tabs>
+        <w:ind w:start="0" w:hanging="0"/>
+      </w:pPr>
+      <w:rPr/>
+    </w:lvl>
+    <w:lvl w:ilvl="1">
+      <w:start w:val="1"/>
+      <w:numFmt w:val="none"/>
+      <w:suff w:val="nothing"/>
+      <w:lvlText w:val=""/>
+      <w:lvlJc w:val="start"/>
+      <w:pPr>
+        <w:tabs>
+          <w:tab w:val="num" w:pos="0"/>
+        </w:tabs>
+        <w:ind w:start="0" w:hanging="0"/>
+      </w:pPr>
+      <w:rPr/>
+    </w:lvl>
+    <w:lvl w:ilvl="2">
+      <w:start w:val="1"/>
+      <w:numFmt w:val="none"/>
+      <w:suff w:val="nothing"/>
+      <w:lvlText w:val=""/>
+      <w:lvlJc w:val="start"/>
+      <w:pPr>
+        <w:tabs>
+          <w:tab w:val="num" w:pos="0"/>
+        </w:tabs>
+        <w:ind w:start="0" w:hanging="0"/>
+      </w:pPr>
+      <w:rPr/>
+    </w:lvl>
+    <w:lvl w:ilvl="3">
+      <w:start w:val="1"/>
+      <w:numFmt w:val="none"/>
+      <w:suff w:val="nothing"/>
+      <w:lvlText w:val=""/>
+      <w:lvlJc w:val="start"/>
+      <w:pPr>
+        <w:tabs>
+          <w:tab w:val="num" w:pos="0"/>
+        </w:tabs>
+        <w:ind w:start="0" w:hanging="0"/>
+      </w:pPr>
+      <w:rPr/>
+    </w:lvl>
+    <w:lvl w:ilvl="4">
+      <w:start w:val="1"/>
+      <w:numFmt w:val="none"/>
+      <w:suff w:val="nothing"/>
+      <w:lvlText w:val=""/>
+      <w:lvlJc w:val="start"/>
+      <w:pPr>
+        <w:tabs>
+          <w:tab w:val="num" w:pos="0"/>
+        </w:tabs>
+        <w:ind w:start="0" w:hanging="0"/>
+      </w:pPr>
+      <w:rPr/>
+    </w:lvl>
+    <w:lvl w:ilvl="5">
+      <w:start w:val="1"/>
+      <w:numFmt w:val="none"/>
+      <w:suff w:val="nothing"/>
+      <w:lvlText w:val=""/>
+      <w:lvlJc w:val="start"/>
+      <w:pPr>
+        <w:tabs>
+          <w:tab w:val="num" w:pos="0"/>
+        </w:tabs>
+        <w:ind w:start="0" w:hanging="0"/>
+      </w:pPr>
+      <w:rPr/>
+    </w:lvl>
+    <w:lvl w:ilvl="6">
+      <w:start w:val="1"/>
+      <w:numFmt w:val="none"/>
+      <w:suff w:val="nothing"/>
+      <w:lvlText w:val=""/>
+      <w:lvlJc w:val="start"/>
+      <w:pPr>
+        <w:tabs>
+          <w:tab w:val="num" w:pos="0"/>
+        </w:tabs>
+        <w:ind w:start="0" w:hanging="0"/>
+      </w:pPr>
+      <w:rPr/>
+    </w:lvl>
+    <w:lvl w:ilvl="7">
+      <w:start w:val="1"/>
+      <w:numFmt w:val="none"/>
+      <w:suff w:val="nothing"/>
+      <w:lvlText w:val=""/>
+      <w:lvlJc w:val="start"/>
+      <w:pPr>
+        <w:tabs>
+          <w:tab w:val="num" w:pos="0"/>
+        </w:tabs>
+        <w:ind w:start="0" w:hanging="0"/>
+      </w:pPr>
+      <w:rPr/>
+    </w:lvl>
+    <w:lvl w:ilvl="8">
+      <w:start w:val="1"/>
+      <w:numFmt w:val="none"/>
+      <w:suff w:val="nothing"/>
+      <w:lvlText w:val=""/>
+      <w:lvlJc w:val="start"/>
+      <w:pPr>
+        <w:tabs>
+          <w:tab w:val="num" w:pos="0"/>
+        </w:tabs>
+        <w:ind w:start="0" w:hanging="0"/>
+      </w:pPr>
+      <w:rPr/>
+    </w:lvl>
+  </w:abstractNum>
+  <w:abstractNum w:abstractNumId="2">
+    <w:lvl w:ilvl="0">
+      <w:start w:val="1"/>
       <w:numFmt w:val="none"/>
       <w:suff w:val="nothing"/>
       <w:lvlText w:val=""/>
@@ -152,6 +559,9 @@
   </w:abstractNum>
   <w:num w:numId="1">
     <w:abstractNumId w:val="1"/>
+  </w:num>
+  <w:num w:numId="2">
+    <w:abstractNumId w:val="2"/>
   </w:num>
 </w:numbering>
 </file>
@@ -170,7 +580,6 @@
     </w:rPrDefault>
     <w:pPrDefault>
       <w:pPr>
-        <w:widowControl/>
         <w:suppressAutoHyphens w:val="true"/>
       </w:pPr>
     </w:pPrDefault>
@@ -180,7 +589,10 @@
     <w:qFormat/>
     <w:pPr>
       <w:widowControl/>
+      <w:suppressAutoHyphens w:val="true"/>
       <w:bidi w:val="0"/>
+      <w:spacing w:before="0" w:after="0"/>
+      <w:jc w:val="start"/>
     </w:pPr>
     <w:rPr>
       <w:rFonts w:ascii="Liberation Serif" w:hAnsi="Liberation Serif" w:eastAsia="NSimSun" w:cs="Lucida Sans"/>
@@ -268,6 +680,16 @@
     <w:rPr>
       <w:rFonts w:cs="Lucida Sans"/>
     </w:rPr>
+  </w:style>
+  <w:style w:type="paragraph" w:styleId="TableContents">
+    <w:name w:val="Table Contents"/>
+    <w:basedOn w:val="Normal"/>
+    <w:qFormat/>
+    <w:pPr>
+      <w:widowControl w:val="false"/>
+      <w:suppressLineNumbers/>
+    </w:pPr>
+    <w:rPr/>
   </w:style>
 </w:styles>
 </file>

</xml_diff>

<commit_message>
Removed other project. Updated the project overview document
</commit_message>
<xml_diff>
--- a/Project Overview - Course2_EndProject_SamerSharma.docx
+++ b/Project Overview - Course2_EndProject_SamerSharma.docx
@@ -47,10 +47,17 @@
           <w:p>
             <w:pPr>
               <w:pStyle w:val="TableContents"/>
-              <w:rPr/>
-            </w:pPr>
-            <w:r>
-              <w:rPr/>
+              <w:jc w:val="center"/>
+              <w:rPr>
+                <w:b/>
+                <w:bCs/>
+              </w:rPr>
+            </w:pPr>
+            <w:r>
+              <w:rPr>
+                <w:b/>
+                <w:bCs/>
+              </w:rPr>
               <w:t>Git Repo</w:t>
             </w:r>
           </w:p>
@@ -82,10 +89,18 @@
           <w:p>
             <w:pPr>
               <w:pStyle w:val="TableContents"/>
-              <w:rPr/>
-            </w:pPr>
-            <w:r>
-              <w:rPr/>
+              <w:jc w:val="center"/>
+              <w:rPr>
+                <w:b/>
+                <w:bCs/>
+              </w:rPr>
+            </w:pPr>
+            <w:r>
+              <w:rPr>
+                <w:b/>
+                <w:bCs/>
+              </w:rPr>
+              <w:t>Branch</w:t>
             </w:r>
           </w:p>
         </w:tc>
@@ -101,6 +116,7 @@
             </w:pPr>
             <w:r>
               <w:rPr/>
+              <w:t>Master</w:t>
             </w:r>
           </w:p>
         </w:tc>
@@ -140,14 +156,14 @@
         </w:tblCellMar>
       </w:tblPr>
       <w:tblGrid>
-        <w:gridCol w:w="4986"/>
-        <w:gridCol w:w="4986"/>
+        <w:gridCol w:w="2073"/>
+        <w:gridCol w:w="7899"/>
       </w:tblGrid>
       <w:tr>
         <w:trPr/>
         <w:tc>
           <w:tcPr>
-            <w:tcW w:w="4986" w:type="dxa"/>
+            <w:tcW w:w="2073" w:type="dxa"/>
             <w:tcBorders/>
           </w:tcPr>
           <w:p>
@@ -163,7 +179,7 @@
         </w:tc>
         <w:tc>
           <w:tcPr>
-            <w:tcW w:w="4986" w:type="dxa"/>
+            <w:tcW w:w="7899" w:type="dxa"/>
             <w:tcBorders/>
           </w:tcPr>
           <w:p>
@@ -182,7 +198,7 @@
         <w:trPr/>
         <w:tc>
           <w:tcPr>
-            <w:tcW w:w="4986" w:type="dxa"/>
+            <w:tcW w:w="2073" w:type="dxa"/>
             <w:tcBorders/>
           </w:tcPr>
           <w:p>
@@ -198,7 +214,7 @@
         </w:tc>
         <w:tc>
           <w:tcPr>
-            <w:tcW w:w="4986" w:type="dxa"/>
+            <w:tcW w:w="7899" w:type="dxa"/>
             <w:tcBorders/>
           </w:tcPr>
           <w:p>
@@ -217,7 +233,7 @@
         <w:trPr/>
         <w:tc>
           <w:tcPr>
-            <w:tcW w:w="4986" w:type="dxa"/>
+            <w:tcW w:w="2073" w:type="dxa"/>
             <w:tcBorders/>
           </w:tcPr>
           <w:p>
@@ -233,7 +249,7 @@
         </w:tc>
         <w:tc>
           <w:tcPr>
-            <w:tcW w:w="4986" w:type="dxa"/>
+            <w:tcW w:w="7899" w:type="dxa"/>
             <w:tcBorders/>
           </w:tcPr>
           <w:p>
@@ -252,22 +268,22 @@
         <w:trPr/>
         <w:tc>
           <w:tcPr>
-            <w:tcW w:w="4986" w:type="dxa"/>
-            <w:tcBorders/>
-          </w:tcPr>
-          <w:p>
-            <w:pPr>
-              <w:pStyle w:val="TableContents"/>
-              <w:rPr/>
-            </w:pPr>
-            <w:r>
-              <w:rPr/>
-            </w:r>
-          </w:p>
-        </w:tc>
-        <w:tc>
-          <w:tcPr>
-            <w:tcW w:w="4986" w:type="dxa"/>
+            <w:tcW w:w="2073" w:type="dxa"/>
+            <w:tcBorders/>
+          </w:tcPr>
+          <w:p>
+            <w:pPr>
+              <w:pStyle w:val="TableContents"/>
+              <w:rPr/>
+            </w:pPr>
+            <w:r>
+              <w:rPr/>
+            </w:r>
+          </w:p>
+        </w:tc>
+        <w:tc>
+          <w:tcPr>
+            <w:tcW w:w="7899" w:type="dxa"/>
             <w:tcBorders/>
           </w:tcPr>
           <w:p>

</xml_diff>

<commit_message>
participant register logic added
</commit_message>
<xml_diff>
--- a/Project Overview - Course2_EndProject_SamerSharma.docx
+++ b/Project Overview - Course2_EndProject_SamerSharma.docx
@@ -34,14 +34,14 @@
         </w:tblCellMar>
       </w:tblPr>
       <w:tblGrid>
-        <w:gridCol w:w="1445"/>
+        <w:gridCol w:w="1444"/>
         <w:gridCol w:w="8527"/>
       </w:tblGrid>
       <w:tr>
         <w:trPr/>
         <w:tc>
           <w:tcPr>
-            <w:tcW w:w="1445" w:type="dxa"/>
+            <w:tcW w:w="1444" w:type="dxa"/>
             <w:tcBorders/>
           </w:tcPr>
           <w:p>
@@ -83,7 +83,7 @@
         <w:trPr/>
         <w:tc>
           <w:tcPr>
-            <w:tcW w:w="1445" w:type="dxa"/>
+            <w:tcW w:w="1444" w:type="dxa"/>
             <w:tcBorders/>
           </w:tcPr>
           <w:p>
@@ -157,7 +157,7 @@
       </w:tblPr>
       <w:tblGrid>
         <w:gridCol w:w="2073"/>
-        <w:gridCol w:w="7899"/>
+        <w:gridCol w:w="7898"/>
       </w:tblGrid>
       <w:tr>
         <w:trPr/>
@@ -179,7 +179,7 @@
         </w:tc>
         <w:tc>
           <w:tcPr>
-            <w:tcW w:w="7899" w:type="dxa"/>
+            <w:tcW w:w="7898" w:type="dxa"/>
             <w:tcBorders/>
           </w:tcPr>
           <w:p>
@@ -214,7 +214,7 @@
         </w:tc>
         <w:tc>
           <w:tcPr>
-            <w:tcW w:w="7899" w:type="dxa"/>
+            <w:tcW w:w="7898" w:type="dxa"/>
             <w:tcBorders/>
           </w:tcPr>
           <w:p>
@@ -249,7 +249,7 @@
         </w:tc>
         <w:tc>
           <w:tcPr>
-            <w:tcW w:w="7899" w:type="dxa"/>
+            <w:tcW w:w="7898" w:type="dxa"/>
             <w:tcBorders/>
           </w:tcPr>
           <w:p>
@@ -283,7 +283,7 @@
         </w:tc>
         <w:tc>
           <w:tcPr>
-            <w:tcW w:w="7899" w:type="dxa"/>
+            <w:tcW w:w="7898" w:type="dxa"/>
             <w:tcBorders/>
           </w:tcPr>
           <w:p>

</xml_diff>

<commit_message>
project overview doc updated with screenshots
</commit_message>
<xml_diff>
--- a/Project Overview - Course2_EndProject_SamerSharma.docx
+++ b/Project Overview - Course2_EndProject_SamerSharma.docx
@@ -1,6 +1,6 @@
 
 <file path=word/document.xml><?xml version="1.0" encoding="utf-8"?>
-<w:document xmlns:o="urn:schemas-microsoft-com:office:office" xmlns:r="http://schemas.openxmlformats.org/officeDocument/2006/relationships" xmlns:v="urn:schemas-microsoft-com:vml" xmlns:w="http://schemas.openxmlformats.org/wordprocessingml/2006/main" xmlns:w10="urn:schemas-microsoft-com:office:word" xmlns:wp="http://schemas.openxmlformats.org/drawingml/2006/wordprocessingDrawing" xmlns:wps="http://schemas.microsoft.com/office/word/2010/wordprocessingShape" xmlns:wpg="http://schemas.microsoft.com/office/word/2010/wordprocessingGroup" xmlns:mc="http://schemas.openxmlformats.org/markup-compatibility/2006" xmlns:wp14="http://schemas.microsoft.com/office/word/2010/wordprocessingDrawing" xmlns:w14="http://schemas.microsoft.com/office/word/2010/wordml" xmlns:w15="http://schemas.microsoft.com/office/word/2012/wordml" mc:Ignorable="w14 wp14 w15">
+<w:document xmlns:o="urn:schemas-microsoft-com:office:office" xmlns:r="http://schemas.openxmlformats.org/officeDocument/2006/relationships" xmlns:v="urn:schemas-microsoft-com:vml" xmlns:w="http://schemas.openxmlformats.org/wordprocessingml/2006/main" xmlns:w10="urn:schemas-microsoft-com:office:word" xmlns:wp="http://schemas.openxmlformats.org/drawingml/2006/wordprocessingDrawing" xmlns:pic="http://schemas.openxmlformats.org/drawingml/2006/picture" xmlns:wps="http://schemas.microsoft.com/office/word/2010/wordprocessingShape" xmlns:wpg="http://schemas.microsoft.com/office/word/2010/wordprocessingGroup" xmlns:mc="http://schemas.openxmlformats.org/markup-compatibility/2006" xmlns:wp14="http://schemas.microsoft.com/office/word/2010/wordprocessingDrawing" xmlns:w14="http://schemas.microsoft.com/office/word/2010/wordml" xmlns:w15="http://schemas.microsoft.com/office/word/2012/wordml" mc:Ignorable="w14 wp14 w15">
   <w:body>
     <w:p>
       <w:pPr>
@@ -34,14 +34,14 @@
         </w:tblCellMar>
       </w:tblPr>
       <w:tblGrid>
-        <w:gridCol w:w="1444"/>
-        <w:gridCol w:w="8527"/>
+        <w:gridCol w:w="1443"/>
+        <w:gridCol w:w="8528"/>
       </w:tblGrid>
       <w:tr>
         <w:trPr/>
         <w:tc>
           <w:tcPr>
-            <w:tcW w:w="1444" w:type="dxa"/>
+            <w:tcW w:w="1443" w:type="dxa"/>
             <w:tcBorders/>
           </w:tcPr>
           <w:p>
@@ -64,7 +64,7 @@
         </w:tc>
         <w:tc>
           <w:tcPr>
-            <w:tcW w:w="8527" w:type="dxa"/>
+            <w:tcW w:w="8528" w:type="dxa"/>
             <w:tcBorders/>
           </w:tcPr>
           <w:p>
@@ -83,7 +83,7 @@
         <w:trPr/>
         <w:tc>
           <w:tcPr>
-            <w:tcW w:w="1444" w:type="dxa"/>
+            <w:tcW w:w="1443" w:type="dxa"/>
             <w:tcBorders/>
           </w:tcPr>
           <w:p>
@@ -106,7 +106,7 @@
         </w:tc>
         <w:tc>
           <w:tcPr>
-            <w:tcW w:w="8527" w:type="dxa"/>
+            <w:tcW w:w="8528" w:type="dxa"/>
             <w:tcBorders/>
           </w:tcPr>
           <w:p>
@@ -264,39 +264,6 @@
           </w:p>
         </w:tc>
       </w:tr>
-      <w:tr>
-        <w:trPr/>
-        <w:tc>
-          <w:tcPr>
-            <w:tcW w:w="2073" w:type="dxa"/>
-            <w:tcBorders/>
-          </w:tcPr>
-          <w:p>
-            <w:pPr>
-              <w:pStyle w:val="TableContents"/>
-              <w:rPr/>
-            </w:pPr>
-            <w:r>
-              <w:rPr/>
-            </w:r>
-          </w:p>
-        </w:tc>
-        <w:tc>
-          <w:tcPr>
-            <w:tcW w:w="7898" w:type="dxa"/>
-            <w:tcBorders/>
-          </w:tcPr>
-          <w:p>
-            <w:pPr>
-              <w:pStyle w:val="TableContents"/>
-              <w:rPr/>
-            </w:pPr>
-            <w:r>
-              <w:rPr/>
-            </w:r>
-          </w:p>
-        </w:tc>
-      </w:tr>
     </w:tbl>
     <w:p>
       <w:pPr>
@@ -305,10 +272,368 @@
         <w:spacing w:before="240" w:after="120"/>
         <w:ind w:hanging="0" w:start="0"/>
         <w:jc w:val="start"/>
-        <w:rPr/>
-      </w:pPr>
-      <w:r>
-        <w:rPr/>
+        <w:rPr>
+          <w:b/>
+          <w:bCs/>
+        </w:rPr>
+      </w:pPr>
+      <w:r>
+        <w:rPr>
+          <w:b/>
+          <w:bCs/>
+        </w:rPr>
+        <w:t>Screenshots:</w:t>
+      </w:r>
+    </w:p>
+    <w:p>
+      <w:pPr>
+        <w:pStyle w:val="BodyText"/>
+        <w:bidi w:val="0"/>
+        <w:spacing w:before="240" w:after="120"/>
+        <w:ind w:hanging="0" w:start="0"/>
+        <w:jc w:val="start"/>
+        <w:rPr/>
+      </w:pPr>
+      <w:r>
+        <w:rPr/>
+        <w:t>Homepage</w:t>
+      </w:r>
+    </w:p>
+    <w:p>
+      <w:pPr>
+        <w:pStyle w:val="BodyText"/>
+        <w:bidi w:val="0"/>
+        <w:spacing w:before="240" w:after="120"/>
+        <w:ind w:hanging="0" w:start="0"/>
+        <w:jc w:val="start"/>
+        <w:rPr/>
+      </w:pPr>
+      <w:r>
+        <w:drawing>
+          <wp:anchor behindDoc="0" distT="0" distB="0" distL="0" distR="0" simplePos="0" locked="0" layoutInCell="0" allowOverlap="1" relativeHeight="2">
+            <wp:simplePos x="0" y="0"/>
+            <wp:positionH relativeFrom="column">
+              <wp:align>center</wp:align>
+            </wp:positionH>
+            <wp:positionV relativeFrom="paragraph">
+              <wp:posOffset>635</wp:posOffset>
+            </wp:positionV>
+            <wp:extent cx="4455795" cy="2258695"/>
+            <wp:effectExtent l="0" t="0" r="0" b="0"/>
+            <wp:wrapTopAndBottom/>
+            <wp:docPr id="1" name="Image1" descr="" title=""/>
+            <wp:cNvGraphicFramePr>
+              <a:graphicFrameLocks xmlns:a="http://schemas.openxmlformats.org/drawingml/2006/main" noChangeAspect="1"/>
+            </wp:cNvGraphicFramePr>
+            <a:graphic xmlns:a="http://schemas.openxmlformats.org/drawingml/2006/main">
+              <a:graphicData uri="http://schemas.openxmlformats.org/drawingml/2006/picture">
+                <pic:pic xmlns:pic="http://schemas.openxmlformats.org/drawingml/2006/picture">
+                  <pic:nvPicPr>
+                    <pic:cNvPr id="1" name="Image1" descr="" title=""/>
+                    <pic:cNvPicPr>
+                      <a:picLocks noChangeAspect="1" noChangeArrowheads="1"/>
+                    </pic:cNvPicPr>
+                  </pic:nvPicPr>
+                  <pic:blipFill>
+                    <a:blip r:embed="rId2"/>
+                    <a:srcRect l="-148" t="-292" r="-148" b="-292"/>
+                    <a:stretch>
+                      <a:fillRect/>
+                    </a:stretch>
+                  </pic:blipFill>
+                  <pic:spPr bwMode="auto">
+                    <a:xfrm>
+                      <a:off x="0" y="0"/>
+                      <a:ext cx="4455795" cy="2258695"/>
+                    </a:xfrm>
+                    <a:prstGeom prst="rect">
+                      <a:avLst/>
+                    </a:prstGeom>
+                    <a:noFill/>
+                    <a:ln>
+                      <a:solidFill>
+                        <a:srgbClr val="2A6099"/>
+                      </a:solidFill>
+                    </a:ln>
+                  </pic:spPr>
+                </pic:pic>
+              </a:graphicData>
+            </a:graphic>
+          </wp:anchor>
+        </w:drawing>
+      </w:r>
+      <w:r>
+        <w:rPr/>
+        <w:t>View list of all participants:</w:t>
+      </w:r>
+    </w:p>
+    <w:p>
+      <w:pPr>
+        <w:pStyle w:val="BodyText"/>
+        <w:bidi w:val="0"/>
+        <w:spacing w:before="240" w:after="120"/>
+        <w:ind w:hanging="0" w:start="0"/>
+        <w:jc w:val="start"/>
+        <w:rPr/>
+      </w:pPr>
+      <w:r>
+        <w:drawing>
+          <wp:anchor behindDoc="0" distT="0" distB="0" distL="0" distR="0" simplePos="0" locked="0" layoutInCell="0" allowOverlap="1" relativeHeight="3">
+            <wp:simplePos x="0" y="0"/>
+            <wp:positionH relativeFrom="column">
+              <wp:posOffset>199390</wp:posOffset>
+            </wp:positionH>
+            <wp:positionV relativeFrom="paragraph">
+              <wp:posOffset>-43815</wp:posOffset>
+            </wp:positionV>
+            <wp:extent cx="3023870" cy="2968625"/>
+            <wp:effectExtent l="0" t="0" r="0" b="0"/>
+            <wp:wrapTopAndBottom/>
+            <wp:docPr id="2" name="Image2" descr="" title=""/>
+            <wp:cNvGraphicFramePr>
+              <a:graphicFrameLocks xmlns:a="http://schemas.openxmlformats.org/drawingml/2006/main" noChangeAspect="1"/>
+            </wp:cNvGraphicFramePr>
+            <a:graphic xmlns:a="http://schemas.openxmlformats.org/drawingml/2006/main">
+              <a:graphicData uri="http://schemas.openxmlformats.org/drawingml/2006/picture">
+                <pic:pic xmlns:pic="http://schemas.openxmlformats.org/drawingml/2006/picture">
+                  <pic:nvPicPr>
+                    <pic:cNvPr id="2" name="Image2" descr="" title=""/>
+                    <pic:cNvPicPr>
+                      <a:picLocks noChangeAspect="1" noChangeArrowheads="1"/>
+                    </pic:cNvPicPr>
+                  </pic:nvPicPr>
+                  <pic:blipFill>
+                    <a:blip r:embed="rId3"/>
+                    <a:srcRect l="-148" t="-151" r="-148" b="-151"/>
+                    <a:stretch>
+                      <a:fillRect/>
+                    </a:stretch>
+                  </pic:blipFill>
+                  <pic:spPr bwMode="auto">
+                    <a:xfrm>
+                      <a:off x="0" y="0"/>
+                      <a:ext cx="3023870" cy="2968625"/>
+                    </a:xfrm>
+                    <a:prstGeom prst="rect">
+                      <a:avLst/>
+                    </a:prstGeom>
+                    <a:noFill/>
+                    <a:ln>
+                      <a:solidFill>
+                        <a:srgbClr val="2A6099"/>
+                      </a:solidFill>
+                    </a:ln>
+                  </pic:spPr>
+                </pic:pic>
+              </a:graphicData>
+            </a:graphic>
+          </wp:anchor>
+        </w:drawing>
+      </w:r>
+      <w:r>
+        <w:rPr/>
+        <w:t>Register webpage to add new participants:</w:t>
+      </w:r>
+    </w:p>
+    <w:p>
+      <w:pPr>
+        <w:pStyle w:val="BodyText"/>
+        <w:bidi w:val="0"/>
+        <w:spacing w:before="240" w:after="120"/>
+        <w:ind w:hanging="0" w:start="0"/>
+        <w:jc w:val="start"/>
+        <w:rPr/>
+      </w:pPr>
+      <w:r>
+        <w:drawing>
+          <wp:anchor behindDoc="0" distT="0" distB="0" distL="0" distR="0" simplePos="0" locked="0" layoutInCell="0" allowOverlap="1" relativeHeight="4">
+            <wp:simplePos x="0" y="0"/>
+            <wp:positionH relativeFrom="column">
+              <wp:align>center</wp:align>
+            </wp:positionH>
+            <wp:positionV relativeFrom="paragraph">
+              <wp:posOffset>635</wp:posOffset>
+            </wp:positionV>
+            <wp:extent cx="3084830" cy="2517140"/>
+            <wp:effectExtent l="0" t="0" r="0" b="0"/>
+            <wp:wrapTopAndBottom/>
+            <wp:docPr id="3" name="Image3" descr="" title=""/>
+            <wp:cNvGraphicFramePr>
+              <a:graphicFrameLocks xmlns:a="http://schemas.openxmlformats.org/drawingml/2006/main" noChangeAspect="1"/>
+            </wp:cNvGraphicFramePr>
+            <a:graphic xmlns:a="http://schemas.openxmlformats.org/drawingml/2006/main">
+              <a:graphicData uri="http://schemas.openxmlformats.org/drawingml/2006/picture">
+                <pic:pic xmlns:pic="http://schemas.openxmlformats.org/drawingml/2006/picture">
+                  <pic:nvPicPr>
+                    <pic:cNvPr id="3" name="Image3" descr="" title=""/>
+                    <pic:cNvPicPr>
+                      <a:picLocks noChangeAspect="1" noChangeArrowheads="1"/>
+                    </pic:cNvPicPr>
+                  </pic:nvPicPr>
+                  <pic:blipFill>
+                    <a:blip r:embed="rId4"/>
+                    <a:srcRect l="-148" t="-181" r="-148" b="-181"/>
+                    <a:stretch>
+                      <a:fillRect/>
+                    </a:stretch>
+                  </pic:blipFill>
+                  <pic:spPr bwMode="auto">
+                    <a:xfrm>
+                      <a:off x="0" y="0"/>
+                      <a:ext cx="3084830" cy="2517140"/>
+                    </a:xfrm>
+                    <a:prstGeom prst="rect">
+                      <a:avLst/>
+                    </a:prstGeom>
+                    <a:noFill/>
+                    <a:ln>
+                      <a:solidFill>
+                        <a:srgbClr val="2A6099"/>
+                      </a:solidFill>
+                    </a:ln>
+                  </pic:spPr>
+                </pic:pic>
+              </a:graphicData>
+            </a:graphic>
+          </wp:anchor>
+        </w:drawing>
+      </w:r>
+      <w:r>
+        <w:rPr/>
+        <w:t>Add Batch to create new batches:</w:t>
+      </w:r>
+    </w:p>
+    <w:p>
+      <w:pPr>
+        <w:pStyle w:val="BodyText"/>
+        <w:bidi w:val="0"/>
+        <w:spacing w:before="240" w:after="120"/>
+        <w:ind w:hanging="0" w:start="0"/>
+        <w:jc w:val="start"/>
+        <w:rPr/>
+      </w:pPr>
+      <w:r>
+        <w:drawing>
+          <wp:anchor behindDoc="0" distT="0" distB="0" distL="0" distR="0" simplePos="0" locked="0" layoutInCell="0" allowOverlap="1" relativeHeight="5">
+            <wp:simplePos x="0" y="0"/>
+            <wp:positionH relativeFrom="column">
+              <wp:posOffset>-52070</wp:posOffset>
+            </wp:positionH>
+            <wp:positionV relativeFrom="paragraph">
+              <wp:posOffset>635</wp:posOffset>
+            </wp:positionV>
+            <wp:extent cx="3592830" cy="2946400"/>
+            <wp:effectExtent l="0" t="0" r="0" b="0"/>
+            <wp:wrapTopAndBottom/>
+            <wp:docPr id="4" name="Image4" descr="" title=""/>
+            <wp:cNvGraphicFramePr>
+              <a:graphicFrameLocks xmlns:a="http://schemas.openxmlformats.org/drawingml/2006/main" noChangeAspect="1"/>
+            </wp:cNvGraphicFramePr>
+            <a:graphic xmlns:a="http://schemas.openxmlformats.org/drawingml/2006/main">
+              <a:graphicData uri="http://schemas.openxmlformats.org/drawingml/2006/picture">
+                <pic:pic xmlns:pic="http://schemas.openxmlformats.org/drawingml/2006/picture">
+                  <pic:nvPicPr>
+                    <pic:cNvPr id="4" name="Image4" descr="" title=""/>
+                    <pic:cNvPicPr>
+                      <a:picLocks noChangeAspect="1" noChangeArrowheads="1"/>
+                    </pic:cNvPicPr>
+                  </pic:nvPicPr>
+                  <pic:blipFill>
+                    <a:blip r:embed="rId5"/>
+                    <a:srcRect l="-148" t="-180" r="-148" b="-180"/>
+                    <a:stretch>
+                      <a:fillRect/>
+                    </a:stretch>
+                  </pic:blipFill>
+                  <pic:spPr bwMode="auto">
+                    <a:xfrm>
+                      <a:off x="0" y="0"/>
+                      <a:ext cx="3592830" cy="2946400"/>
+                    </a:xfrm>
+                    <a:prstGeom prst="rect">
+                      <a:avLst/>
+                    </a:prstGeom>
+                    <a:noFill/>
+                    <a:ln>
+                      <a:solidFill>
+                        <a:srgbClr val="2A6099"/>
+                      </a:solidFill>
+                    </a:ln>
+                  </pic:spPr>
+                </pic:pic>
+              </a:graphicData>
+            </a:graphic>
+          </wp:anchor>
+        </w:drawing>
+      </w:r>
+      <w:r>
+        <w:rPr/>
+        <w:t>View batches:</w:t>
+      </w:r>
+    </w:p>
+    <w:p>
+      <w:pPr>
+        <w:pStyle w:val="BodyText"/>
+        <w:bidi w:val="0"/>
+        <w:spacing w:before="240" w:after="120"/>
+        <w:ind w:hanging="0" w:start="0"/>
+        <w:jc w:val="start"/>
+        <w:rPr/>
+      </w:pPr>
+      <w:r>
+        <w:rPr/>
+        <w:drawing>
+          <wp:anchor behindDoc="0" distT="0" distB="0" distL="0" distR="0" simplePos="0" locked="0" layoutInCell="0" allowOverlap="1" relativeHeight="6">
+            <wp:simplePos x="0" y="0"/>
+            <wp:positionH relativeFrom="column">
+              <wp:align>center</wp:align>
+            </wp:positionH>
+            <wp:positionV relativeFrom="paragraph">
+              <wp:posOffset>635</wp:posOffset>
+            </wp:positionV>
+            <wp:extent cx="1750060" cy="2270760"/>
+            <wp:effectExtent l="0" t="0" r="0" b="0"/>
+            <wp:wrapTopAndBottom/>
+            <wp:docPr id="5" name="Image5" descr="" title=""/>
+            <wp:cNvGraphicFramePr>
+              <a:graphicFrameLocks xmlns:a="http://schemas.openxmlformats.org/drawingml/2006/main" noChangeAspect="1"/>
+            </wp:cNvGraphicFramePr>
+            <a:graphic xmlns:a="http://schemas.openxmlformats.org/drawingml/2006/main">
+              <a:graphicData uri="http://schemas.openxmlformats.org/drawingml/2006/picture">
+                <pic:pic xmlns:pic="http://schemas.openxmlformats.org/drawingml/2006/picture">
+                  <pic:nvPicPr>
+                    <pic:cNvPr id="5" name="Image5" descr="" title=""/>
+                    <pic:cNvPicPr>
+                      <a:picLocks noChangeAspect="1" noChangeArrowheads="1"/>
+                    </pic:cNvPicPr>
+                  </pic:nvPicPr>
+                  <pic:blipFill>
+                    <a:blip r:embed="rId6"/>
+                    <a:srcRect l="-151" t="-116" r="-151" b="-116"/>
+                    <a:stretch>
+                      <a:fillRect/>
+                    </a:stretch>
+                  </pic:blipFill>
+                  <pic:spPr bwMode="auto">
+                    <a:xfrm>
+                      <a:off x="0" y="0"/>
+                      <a:ext cx="1750060" cy="2270760"/>
+                    </a:xfrm>
+                    <a:prstGeom prst="rect">
+                      <a:avLst/>
+                    </a:prstGeom>
+                    <a:noFill/>
+                    <a:ln>
+                      <a:solidFill>
+                        <a:srgbClr val="2A6099"/>
+                      </a:solidFill>
+                    </a:ln>
+                  </pic:spPr>
+                </pic:pic>
+              </a:graphicData>
+            </a:graphic>
+          </wp:anchor>
+        </w:drawing>
       </w:r>
     </w:p>
     <w:sectPr>

</xml_diff>